<commit_message>
Updating formatting of meetings notes
</commit_message>
<xml_diff>
--- a/Paperwork/Meeting 2.docx
+++ b/Paperwork/Meeting 2.docx
@@ -163,6 +163,8 @@
         </w:rPr>
         <w:t xml:space="preserve"> with dummy data and correct permissions set. Great progress so far. </w:t>
       </w:r>
+      <w:bookmarkStart w:id="0" w:name="_GoBack"/>
+      <w:bookmarkEnd w:id="0"/>
     </w:p>
     <w:p>
       <w:pPr>
@@ -434,6 +436,11 @@
     </w:p>
     <w:p>
       <w:pPr>
+        <w:pStyle w:val="ListParagraph"/>
+        <w:numPr>
+          <w:ilvl w:val="0"/>
+          <w:numId w:val="2"/>
+        </w:numPr>
         <w:tabs>
           <w:tab w:val="left" w:pos="2595"/>
         </w:tabs>
@@ -475,16 +482,7 @@
           <w:rFonts w:cstheme="minorHAnsi"/>
           <w:sz w:val="24"/>
         </w:rPr>
-        <w:t>ix</w:t>
-      </w:r>
-      <w:bookmarkStart w:id="0" w:name="_GoBack"/>
-      <w:bookmarkEnd w:id="0"/>
-      <w:r>
-        <w:rPr>
-          <w:rFonts w:cstheme="minorHAnsi"/>
-          <w:sz w:val="24"/>
-        </w:rPr>
-        <w:t>ing the valve control flow</w:t>
+        <w:t>ixing the valve control flow</w:t>
       </w:r>
       <w:r>
         <w:rPr>
@@ -496,6 +494,11 @@
     </w:p>
     <w:p>
       <w:pPr>
+        <w:pStyle w:val="ListParagraph"/>
+        <w:numPr>
+          <w:ilvl w:val="0"/>
+          <w:numId w:val="2"/>
+        </w:numPr>
         <w:tabs>
           <w:tab w:val="left" w:pos="2595"/>
         </w:tabs>
@@ -565,6 +568,11 @@
     </w:p>
     <w:p>
       <w:pPr>
+        <w:pStyle w:val="ListParagraph"/>
+        <w:numPr>
+          <w:ilvl w:val="0"/>
+          <w:numId w:val="2"/>
+        </w:numPr>
         <w:tabs>
           <w:tab w:val="left" w:pos="2595"/>
         </w:tabs>
@@ -618,6 +626,11 @@
     </w:p>
     <w:p>
       <w:pPr>
+        <w:pStyle w:val="ListParagraph"/>
+        <w:numPr>
+          <w:ilvl w:val="0"/>
+          <w:numId w:val="2"/>
+        </w:numPr>
         <w:tabs>
           <w:tab w:val="left" w:pos="2595"/>
         </w:tabs>
@@ -657,6 +670,11 @@
     </w:p>
     <w:p>
       <w:pPr>
+        <w:pStyle w:val="ListParagraph"/>
+        <w:numPr>
+          <w:ilvl w:val="0"/>
+          <w:numId w:val="2"/>
+        </w:numPr>
         <w:tabs>
           <w:tab w:val="left" w:pos="2595"/>
         </w:tabs>
@@ -705,6 +723,11 @@
     </w:p>
     <w:p>
       <w:pPr>
+        <w:pStyle w:val="ListParagraph"/>
+        <w:numPr>
+          <w:ilvl w:val="0"/>
+          <w:numId w:val="2"/>
+        </w:numPr>
         <w:tabs>
           <w:tab w:val="left" w:pos="2595"/>
         </w:tabs>
@@ -751,6 +774,11 @@
     </w:p>
     <w:p>
       <w:pPr>
+        <w:pStyle w:val="ListParagraph"/>
+        <w:numPr>
+          <w:ilvl w:val="0"/>
+          <w:numId w:val="2"/>
+        </w:numPr>
         <w:tabs>
           <w:tab w:val="left" w:pos="2595"/>
         </w:tabs>
@@ -991,8 +1019,124 @@
       </w:rPr>
     </w:lvl>
   </w:abstractNum>
+  <w:abstractNum w:abstractNumId="1" w15:restartNumberingAfterBreak="0">
+    <w:nsid w:val="2E1B7E3A"/>
+    <w:multiLevelType w:val="hybridMultilevel"/>
+    <w:tmpl w:val="9AF404B8"/>
+    <w:lvl w:ilvl="0" w:tplc="08090001">
+      <w:start w:val="1"/>
+      <w:numFmt w:val="bullet"/>
+      <w:lvlText w:val=""/>
+      <w:lvlJc w:val="left"/>
+      <w:pPr>
+        <w:ind w:left="720" w:hanging="360"/>
+      </w:pPr>
+      <w:rPr>
+        <w:rFonts w:ascii="Symbol" w:hAnsi="Symbol" w:hint="default"/>
+      </w:rPr>
+    </w:lvl>
+    <w:lvl w:ilvl="1" w:tplc="08090003" w:tentative="1">
+      <w:start w:val="1"/>
+      <w:numFmt w:val="bullet"/>
+      <w:lvlText w:val="o"/>
+      <w:lvlJc w:val="left"/>
+      <w:pPr>
+        <w:ind w:left="1440" w:hanging="360"/>
+      </w:pPr>
+      <w:rPr>
+        <w:rFonts w:ascii="Courier New" w:hAnsi="Courier New" w:cs="Courier New" w:hint="default"/>
+      </w:rPr>
+    </w:lvl>
+    <w:lvl w:ilvl="2" w:tplc="08090005" w:tentative="1">
+      <w:start w:val="1"/>
+      <w:numFmt w:val="bullet"/>
+      <w:lvlText w:val=""/>
+      <w:lvlJc w:val="left"/>
+      <w:pPr>
+        <w:ind w:left="2160" w:hanging="360"/>
+      </w:pPr>
+      <w:rPr>
+        <w:rFonts w:ascii="Wingdings" w:hAnsi="Wingdings" w:hint="default"/>
+      </w:rPr>
+    </w:lvl>
+    <w:lvl w:ilvl="3" w:tplc="08090001" w:tentative="1">
+      <w:start w:val="1"/>
+      <w:numFmt w:val="bullet"/>
+      <w:lvlText w:val=""/>
+      <w:lvlJc w:val="left"/>
+      <w:pPr>
+        <w:ind w:left="2880" w:hanging="360"/>
+      </w:pPr>
+      <w:rPr>
+        <w:rFonts w:ascii="Symbol" w:hAnsi="Symbol" w:hint="default"/>
+      </w:rPr>
+    </w:lvl>
+    <w:lvl w:ilvl="4" w:tplc="08090003" w:tentative="1">
+      <w:start w:val="1"/>
+      <w:numFmt w:val="bullet"/>
+      <w:lvlText w:val="o"/>
+      <w:lvlJc w:val="left"/>
+      <w:pPr>
+        <w:ind w:left="3600" w:hanging="360"/>
+      </w:pPr>
+      <w:rPr>
+        <w:rFonts w:ascii="Courier New" w:hAnsi="Courier New" w:cs="Courier New" w:hint="default"/>
+      </w:rPr>
+    </w:lvl>
+    <w:lvl w:ilvl="5" w:tplc="08090005" w:tentative="1">
+      <w:start w:val="1"/>
+      <w:numFmt w:val="bullet"/>
+      <w:lvlText w:val=""/>
+      <w:lvlJc w:val="left"/>
+      <w:pPr>
+        <w:ind w:left="4320" w:hanging="360"/>
+      </w:pPr>
+      <w:rPr>
+        <w:rFonts w:ascii="Wingdings" w:hAnsi="Wingdings" w:hint="default"/>
+      </w:rPr>
+    </w:lvl>
+    <w:lvl w:ilvl="6" w:tplc="08090001" w:tentative="1">
+      <w:start w:val="1"/>
+      <w:numFmt w:val="bullet"/>
+      <w:lvlText w:val=""/>
+      <w:lvlJc w:val="left"/>
+      <w:pPr>
+        <w:ind w:left="5040" w:hanging="360"/>
+      </w:pPr>
+      <w:rPr>
+        <w:rFonts w:ascii="Symbol" w:hAnsi="Symbol" w:hint="default"/>
+      </w:rPr>
+    </w:lvl>
+    <w:lvl w:ilvl="7" w:tplc="08090003" w:tentative="1">
+      <w:start w:val="1"/>
+      <w:numFmt w:val="bullet"/>
+      <w:lvlText w:val="o"/>
+      <w:lvlJc w:val="left"/>
+      <w:pPr>
+        <w:ind w:left="5760" w:hanging="360"/>
+      </w:pPr>
+      <w:rPr>
+        <w:rFonts w:ascii="Courier New" w:hAnsi="Courier New" w:cs="Courier New" w:hint="default"/>
+      </w:rPr>
+    </w:lvl>
+    <w:lvl w:ilvl="8" w:tplc="08090005" w:tentative="1">
+      <w:start w:val="1"/>
+      <w:numFmt w:val="bullet"/>
+      <w:lvlText w:val=""/>
+      <w:lvlJc w:val="left"/>
+      <w:pPr>
+        <w:ind w:left="6480" w:hanging="360"/>
+      </w:pPr>
+      <w:rPr>
+        <w:rFonts w:ascii="Wingdings" w:hAnsi="Wingdings" w:hint="default"/>
+      </w:rPr>
+    </w:lvl>
+  </w:abstractNum>
   <w:num w:numId="1">
     <w:abstractNumId w:val="0"/>
+  </w:num>
+  <w:num w:numId="2">
+    <w:abstractNumId w:val="1"/>
   </w:num>
 </w:numbering>
 </file>

</xml_diff>